<commit_message>
last edit (America Africa East-asia)
</commit_message>
<xml_diff>
--- a/data analysis1/Statistics by pim.docx
+++ b/data analysis1/Statistics by pim.docx
@@ -249,9 +249,23 @@
           <w:szCs w:val="36"/>
           <w:shd w:val="clear" w:color="auto" w:fill="FFFFFF"/>
           <w:cs/>
-        </w:rPr>
-        <w:t>ประเทศแอฟริกาใต้ (</w:t>
-      </w:r>
+          <w:lang w:bidi="th-TH"/>
+        </w:rPr>
+        <w:t xml:space="preserve">ประเทศแอฟริกาใต้ </w:t>
+      </w:r>
+      <w:r>
+        <w:rPr>
+          <w:rFonts w:ascii="Angsana New" w:eastAsia="Times New Roman" w:hAnsi="Angsana New" w:cs="Angsana New"/>
+          <w:color w:val="000000" w:themeColor="text1"/>
+          <w:sz w:val="36"/>
+          <w:szCs w:val="36"/>
+          <w:shd w:val="clear" w:color="auto" w:fill="FFFFFF"/>
+          <w:rtl/>
+          <w:cs/>
+        </w:rPr>
+        <w:t>(</w:t>
+      </w:r>
+      <w:proofErr w:type="spellStart"/>
       <w:r>
         <w:rPr>
           <w:rFonts w:ascii="Angsana New" w:hAnsi="Angsana New" w:cs="Angsana New"/>
@@ -263,6 +277,7 @@
         </w:rPr>
         <w:t>แรนด์</w:t>
       </w:r>
+      <w:proofErr w:type="spellEnd"/>
       <w:r>
         <w:rPr>
           <w:rFonts w:ascii="Angsana New" w:eastAsia="Times New Roman" w:hAnsi="Angsana New" w:cs="Angsana New"/>
@@ -280,6 +295,7 @@
           <w:sz w:val="36"/>
           <w:szCs w:val="36"/>
           <w:shd w:val="clear" w:color="auto" w:fill="FFFFFF"/>
+          <w:rtl/>
           <w:cs/>
         </w:rPr>
         <w:t>:</w:t>
@@ -302,6 +318,7 @@
           <w:szCs w:val="36"/>
           <w:shd w:val="clear" w:color="auto" w:fill="FFFFFF"/>
           <w:cs/>
+          <w:lang w:bidi="th-TH"/>
         </w:rPr>
         <w:t xml:space="preserve"> ในปี </w:t>
       </w:r>
@@ -312,6 +329,7 @@
           <w:sz w:val="36"/>
           <w:szCs w:val="36"/>
           <w:shd w:val="clear" w:color="auto" w:fill="FFFFFF"/>
+          <w:rtl/>
           <w:cs/>
         </w:rPr>
         <w:t xml:space="preserve"> </w:t>
@@ -323,9 +341,33 @@
           <w:sz w:val="36"/>
           <w:szCs w:val="36"/>
           <w:shd w:val="clear" w:color="auto" w:fill="FFFFFF"/>
-          <w:cs/>
-        </w:rPr>
-        <w:t xml:space="preserve">50-52 </w:t>
+          <w:rtl/>
+          <w:cs/>
+        </w:rPr>
+        <w:t>50</w:t>
+      </w:r>
+      <w:r>
+        <w:rPr>
+          <w:rFonts w:ascii="Angsana New" w:eastAsia="Times New Roman" w:hAnsi="Angsana New" w:cs="Angsana New" w:hint="cs"/>
+          <w:color w:val="000000" w:themeColor="text1"/>
+          <w:sz w:val="36"/>
+          <w:szCs w:val="36"/>
+          <w:shd w:val="clear" w:color="auto" w:fill="FFFFFF"/>
+          <w:cs/>
+        </w:rPr>
+        <w:t>-</w:t>
+      </w:r>
+      <w:r>
+        <w:rPr>
+          <w:rFonts w:ascii="Angsana New" w:eastAsia="Times New Roman" w:hAnsi="Angsana New" w:cs="Angsana New" w:hint="cs"/>
+          <w:color w:val="000000" w:themeColor="text1"/>
+          <w:sz w:val="36"/>
+          <w:szCs w:val="36"/>
+          <w:shd w:val="clear" w:color="auto" w:fill="FFFFFF"/>
+          <w:rtl/>
+          <w:cs/>
+        </w:rPr>
+        <w:t xml:space="preserve">52 </w:t>
       </w:r>
       <w:r>
         <w:rPr>
@@ -335,6 +377,7 @@
           <w:szCs w:val="36"/>
           <w:shd w:val="clear" w:color="auto" w:fill="FFFFFF"/>
           <w:cs/>
+          <w:lang w:bidi="th-TH"/>
         </w:rPr>
         <w:t>อ่อนตัวลง จึงทำให้คนประเทศแอฟริกาใต้มาเที่ยวในประเทศไทยน้อยลง</w:t>
       </w:r>
@@ -346,8 +389,9 @@
           <w:szCs w:val="36"/>
           <w:shd w:val="clear" w:color="auto" w:fill="FFFFFF"/>
           <w:cs/>
-        </w:rPr>
-        <w:t xml:space="preserve"> และที่ปี 52 </w:t>
+          <w:lang w:bidi="th-TH"/>
+        </w:rPr>
+        <w:t xml:space="preserve"> และที่ปี </w:t>
       </w:r>
       <w:r>
         <w:rPr>
@@ -356,7 +400,20 @@
           <w:sz w:val="36"/>
           <w:szCs w:val="36"/>
           <w:shd w:val="clear" w:color="auto" w:fill="FFFFFF"/>
-          <w:cs/>
+          <w:rtl/>
+          <w:cs/>
+        </w:rPr>
+        <w:t xml:space="preserve">52 </w:t>
+      </w:r>
+      <w:r>
+        <w:rPr>
+          <w:rFonts w:ascii="Angsana New" w:eastAsia="Times New Roman" w:hAnsi="Angsana New" w:cs="Angsana New"/>
+          <w:color w:val="000000" w:themeColor="text1"/>
+          <w:sz w:val="36"/>
+          <w:szCs w:val="36"/>
+          <w:shd w:val="clear" w:color="auto" w:fill="FFFFFF"/>
+          <w:cs/>
+          <w:lang w:bidi="th-TH"/>
         </w:rPr>
         <w:t>ลดลงมาต่ำที่สุดน่าจะเนื่องด้วย</w:t>
       </w:r>
@@ -368,15 +425,66 @@
           <w:szCs w:val="36"/>
           <w:shd w:val="clear" w:color="auto" w:fill="FFFFFF"/>
           <w:cs/>
-        </w:rPr>
-        <w:t>เหตุผลเพราะ ในปี 52 เกิดไข้หวัดใหญ่ 2009 ระบาดทั่วโลกจึงทำให้นักท่องเที่ยวลดน้อยลง</w:t>
+          <w:lang w:bidi="th-TH"/>
+        </w:rPr>
+        <w:t xml:space="preserve">เหตุผลเพราะ ในปี </w:t>
+      </w:r>
+      <w:r>
+        <w:rPr>
+          <w:rFonts w:ascii="Angsana New" w:eastAsia="Times New Roman" w:hAnsi="Angsana New" w:cs="Angsana New"/>
+          <w:color w:val="000000" w:themeColor="text1"/>
+          <w:sz w:val="36"/>
+          <w:szCs w:val="36"/>
+          <w:shd w:val="clear" w:color="auto" w:fill="FFFFFF"/>
+          <w:rtl/>
+          <w:cs/>
+        </w:rPr>
+        <w:t xml:space="preserve">52 </w:t>
+      </w:r>
+      <w:r>
+        <w:rPr>
+          <w:rFonts w:ascii="Angsana New" w:eastAsia="Times New Roman" w:hAnsi="Angsana New" w:cs="Angsana New"/>
+          <w:color w:val="000000" w:themeColor="text1"/>
+          <w:sz w:val="36"/>
+          <w:szCs w:val="36"/>
+          <w:shd w:val="clear" w:color="auto" w:fill="FFFFFF"/>
+          <w:rtl/>
+          <w:cs/>
+          <w:lang w:bidi="th-TH"/>
+        </w:rPr>
+        <w:t xml:space="preserve">เกิดไข้หวัดใหญ่ </w:t>
+      </w:r>
+      <w:r>
+        <w:rPr>
+          <w:rFonts w:ascii="Angsana New" w:eastAsia="Times New Roman" w:hAnsi="Angsana New" w:cs="Angsana New"/>
+          <w:color w:val="000000" w:themeColor="text1"/>
+          <w:sz w:val="36"/>
+          <w:szCs w:val="36"/>
+          <w:shd w:val="clear" w:color="auto" w:fill="FFFFFF"/>
+          <w:rtl/>
+          <w:cs/>
+        </w:rPr>
+        <w:t xml:space="preserve">2009 </w:t>
+      </w:r>
+      <w:r>
+        <w:rPr>
+          <w:rFonts w:ascii="Angsana New" w:eastAsia="Times New Roman" w:hAnsi="Angsana New" w:cs="Angsana New"/>
+          <w:color w:val="000000" w:themeColor="text1"/>
+          <w:sz w:val="36"/>
+          <w:szCs w:val="36"/>
+          <w:shd w:val="clear" w:color="auto" w:fill="FFFFFF"/>
+          <w:rtl/>
+          <w:cs/>
+          <w:lang w:bidi="th-TH"/>
+        </w:rPr>
+        <w:t>ระบาดทั่วโลกจึงทำให้นักท่องเที่ยวลดน้อยลง</w:t>
       </w:r>
     </w:p>
     <w:p>
       <w:pPr>
         <w:ind w:firstLine="720"/>
         <w:rPr>
-          <w:rFonts w:ascii="Angsana New" w:eastAsia="Times New Roman" w:hAnsi="Angsana New" w:cs="Angsana New" w:hint="cs"/>
+          <w:rFonts w:ascii="Angsana New" w:eastAsia="Times New Roman" w:hAnsi="Angsana New" w:cs="Angsana New"/>
           <w:color w:val="000000" w:themeColor="text1"/>
           <w:sz w:val="36"/>
           <w:szCs w:val="36"/>
@@ -393,6 +501,7 @@
           <w:szCs w:val="36"/>
           <w:shd w:val="clear" w:color="auto" w:fill="FFFFFF"/>
           <w:cs/>
+          <w:lang w:bidi="th-TH"/>
         </w:rPr>
         <w:t>ช่วงกราฟ</w:t>
       </w:r>
@@ -403,6 +512,7 @@
           <w:sz w:val="36"/>
           <w:szCs w:val="36"/>
           <w:cs/>
+          <w:lang w:bidi="th-TH"/>
         </w:rPr>
         <w:t>ประเทศแอฟริกาใต้ปี</w:t>
       </w:r>
@@ -412,36 +522,19 @@
           <w:color w:val="000000" w:themeColor="text1"/>
           <w:sz w:val="36"/>
           <w:szCs w:val="36"/>
-          <w:cs/>
-        </w:rPr>
-        <w:t xml:space="preserve"> </w:t>
-      </w:r>
-      <w:r>
-        <w:rPr>
-          <w:rFonts w:ascii="Angsana New" w:hAnsi="Angsana New" w:cs="Angsana New"/>
-          <w:color w:val="000000" w:themeColor="text1"/>
-          <w:sz w:val="36"/>
-          <w:szCs w:val="36"/>
-        </w:rPr>
-        <w:t>53</w:t>
-      </w:r>
-      <w:r>
-        <w:rPr>
-          <w:rFonts w:ascii="Angsana New" w:hAnsi="Angsana New" w:cs="Angsana New"/>
-          <w:color w:val="000000" w:themeColor="text1"/>
-          <w:sz w:val="36"/>
-          <w:szCs w:val="36"/>
-        </w:rPr>
-        <w:t>-5</w:t>
-      </w:r>
-      <w:r>
-        <w:rPr>
-          <w:rFonts w:ascii="Angsana New" w:hAnsi="Angsana New" w:cs="Angsana New"/>
-          <w:color w:val="000000" w:themeColor="text1"/>
-          <w:sz w:val="36"/>
-          <w:szCs w:val="36"/>
-        </w:rPr>
-        <w:t xml:space="preserve">5 </w:t>
+          <w:rtl/>
+          <w:cs/>
+        </w:rPr>
+        <w:t xml:space="preserve"> </w:t>
+      </w:r>
+      <w:r>
+        <w:rPr>
+          <w:rFonts w:ascii="Angsana New" w:hAnsi="Angsana New" w:cs="Angsana New"/>
+          <w:color w:val="000000" w:themeColor="text1"/>
+          <w:sz w:val="36"/>
+          <w:szCs w:val="36"/>
+        </w:rPr>
+        <w:t xml:space="preserve">53-55 </w:t>
       </w:r>
       <w:r>
         <w:rPr>
@@ -482,7 +575,7 @@
         <w:pStyle w:val="p1"/>
         <w:ind w:firstLine="720"/>
         <w:rPr>
-          <w:rFonts w:ascii="Angsana New" w:hAnsi="Angsana New" w:cs="Angsana New" w:hint="cs"/>
+          <w:rFonts w:ascii="Angsana New" w:hAnsi="Angsana New" w:cs="Angsana New"/>
           <w:color w:val="000000" w:themeColor="text1"/>
           <w:sz w:val="36"/>
           <w:szCs w:val="36"/>
@@ -497,6 +590,7 @@
           <w:szCs w:val="36"/>
           <w:shd w:val="clear" w:color="auto" w:fill="FFFFFF"/>
           <w:cs/>
+          <w:lang w:bidi="th-TH"/>
         </w:rPr>
         <w:t>ช่วงกราฟ</w:t>
       </w:r>
@@ -507,6 +601,7 @@
           <w:sz w:val="36"/>
           <w:szCs w:val="36"/>
           <w:cs/>
+          <w:lang w:bidi="th-TH"/>
         </w:rPr>
         <w:t>ประเทศแอฟริกาใต้ปี</w:t>
       </w:r>
@@ -516,6 +611,7 @@
           <w:color w:val="000000" w:themeColor="text1"/>
           <w:sz w:val="36"/>
           <w:szCs w:val="36"/>
+          <w:rtl/>
           <w:cs/>
         </w:rPr>
         <w:t xml:space="preserve"> </w:t>
@@ -536,6 +632,7 @@
           <w:sz w:val="36"/>
           <w:szCs w:val="36"/>
           <w:cs/>
+          <w:lang w:bidi="th-TH"/>
         </w:rPr>
         <w:t xml:space="preserve">ลดลงมาอีกน่าจะเนื่องด้วย ปี </w:t>
       </w:r>
@@ -828,7 +925,7 @@
       <w:pPr>
         <w:pStyle w:val="p1"/>
         <w:rPr>
-          <w:rFonts w:ascii="Angsana New" w:hAnsi="Angsana New" w:cs="Angsana New" w:hint="cs"/>
+          <w:rFonts w:ascii="Angsana New" w:hAnsi="Angsana New" w:cs="Angsana New"/>
           <w:color w:val="000000" w:themeColor="text1"/>
           <w:sz w:val="36"/>
           <w:szCs w:val="36"/>
@@ -843,7 +940,7 @@
           <w:tab w:val="left" w:pos="7920"/>
         </w:tabs>
         <w:rPr>
-          <w:rFonts w:ascii="Angsana New" w:hAnsi="Angsana New" w:cs="Angsana New" w:hint="cs"/>
+          <w:rFonts w:ascii="Angsana New" w:hAnsi="Angsana New" w:cs="Angsana New"/>
           <w:color w:val="000000" w:themeColor="text1"/>
           <w:sz w:val="44"/>
           <w:szCs w:val="44"/>
@@ -859,17 +956,7 @@
           <w:szCs w:val="44"/>
           <w:lang w:bidi="th-TH"/>
         </w:rPr>
-        <w:t>Statistics from America</w:t>
-      </w:r>
-      <w:r>
-        <w:rPr>
-          <w:rFonts w:ascii="Angsana New" w:hAnsi="Angsana New" w:cs="Angsana New"/>
-          <w:color w:val="000000" w:themeColor="text1"/>
-          <w:sz w:val="44"/>
-          <w:szCs w:val="44"/>
-          <w:lang w:bidi="th-TH"/>
-        </w:rPr>
-        <w:t xml:space="preserve"> to Thailand in 2550-2559</w:t>
+        <w:t>Statistics from America to Thailand in 2550-2559</w:t>
       </w:r>
       <w:r>
         <w:rPr>
@@ -885,7 +972,7 @@
     <w:p>
       <w:pPr>
         <w:rPr>
-          <w:rFonts w:ascii="Angsana New" w:hAnsi="Angsana New" w:cs="Angsana New" w:hint="cs"/>
+          <w:rFonts w:ascii="Angsana New" w:hAnsi="Angsana New" w:cs="Angsana New"/>
           <w:color w:val="000000" w:themeColor="text1"/>
           <w:sz w:val="36"/>
           <w:szCs w:val="36"/>
@@ -1159,8 +1246,9 @@
           <w:szCs w:val="36"/>
           <w:shd w:val="clear" w:color="auto" w:fill="FFFFFF"/>
           <w:cs/>
-        </w:rPr>
-        <w:t>เกิดไข้หวัดใหญ่ 2009 ระบาดทั่วโลกจึงทำให้นักท่องเที่ยวลดน้อยลง</w:t>
+          <w:lang w:bidi="th-TH"/>
+        </w:rPr>
+        <w:t xml:space="preserve">เกิดไข้หวัดใหญ่ </w:t>
       </w:r>
       <w:r>
         <w:rPr>
@@ -1169,6 +1257,31 @@
           <w:sz w:val="36"/>
           <w:szCs w:val="36"/>
           <w:shd w:val="clear" w:color="auto" w:fill="FFFFFF"/>
+          <w:rtl/>
+          <w:cs/>
+        </w:rPr>
+        <w:t xml:space="preserve">2009 </w:t>
+      </w:r>
+      <w:r>
+        <w:rPr>
+          <w:rFonts w:ascii="Angsana New" w:eastAsia="Times New Roman" w:hAnsi="Angsana New" w:cs="Angsana New"/>
+          <w:color w:val="000000" w:themeColor="text1"/>
+          <w:sz w:val="36"/>
+          <w:szCs w:val="36"/>
+          <w:shd w:val="clear" w:color="auto" w:fill="FFFFFF"/>
+          <w:rtl/>
+          <w:cs/>
+          <w:lang w:bidi="th-TH"/>
+        </w:rPr>
+        <w:t>ระบาดทั่วโลกจึงทำให้นักท่องเที่ยวลดน้อยลง</w:t>
+      </w:r>
+      <w:r>
+        <w:rPr>
+          <w:rFonts w:ascii="Angsana New" w:eastAsia="Times New Roman" w:hAnsi="Angsana New" w:cs="Angsana New"/>
+          <w:color w:val="000000" w:themeColor="text1"/>
+          <w:sz w:val="36"/>
+          <w:szCs w:val="36"/>
+          <w:shd w:val="clear" w:color="auto" w:fill="FFFFFF"/>
         </w:rPr>
         <w:t xml:space="preserve"> </w:t>
       </w:r>
@@ -1180,6 +1293,7 @@
           <w:szCs w:val="36"/>
           <w:shd w:val="clear" w:color="auto" w:fill="FFFFFF"/>
           <w:cs/>
+          <w:lang w:bidi="th-TH"/>
         </w:rPr>
         <w:t>อีกสาเหตุหนึ่งน่าจะมาจาก</w:t>
       </w:r>
@@ -1256,7 +1370,7 @@
         <w:pStyle w:val="p1"/>
         <w:ind w:firstLine="720"/>
         <w:rPr>
-          <w:rFonts w:ascii="Angsana New" w:hAnsi="Angsana New" w:cs="Angsana New" w:hint="cs"/>
+          <w:rFonts w:ascii="Angsana New" w:hAnsi="Angsana New" w:cs="Angsana New"/>
           <w:color w:val="000000" w:themeColor="text1"/>
           <w:sz w:val="36"/>
           <w:szCs w:val="36"/>
@@ -1271,6 +1385,7 @@
           <w:szCs w:val="36"/>
           <w:shd w:val="clear" w:color="auto" w:fill="FFFFFF"/>
           <w:cs/>
+          <w:lang w:bidi="th-TH"/>
         </w:rPr>
         <w:lastRenderedPageBreak/>
         <w:t>ช่วงกราฟ</w:t>
@@ -1282,6 +1397,7 @@
           <w:sz w:val="36"/>
           <w:szCs w:val="36"/>
           <w:cs/>
+          <w:lang w:bidi="th-TH"/>
         </w:rPr>
         <w:t>สหรัฐอเมริกาปี</w:t>
       </w:r>
@@ -1291,16 +1407,18 @@
           <w:color w:val="000000" w:themeColor="text1"/>
           <w:sz w:val="36"/>
           <w:szCs w:val="36"/>
-          <w:cs/>
-        </w:rPr>
-        <w:t xml:space="preserve"> </w:t>
-      </w:r>
-      <w:r>
-        <w:rPr>
-          <w:rFonts w:ascii="Angsana New" w:hAnsi="Angsana New" w:cs="Angsana New" w:hint="cs"/>
-          <w:color w:val="000000" w:themeColor="text1"/>
-          <w:sz w:val="36"/>
-          <w:szCs w:val="36"/>
+          <w:rtl/>
+          <w:cs/>
+        </w:rPr>
+        <w:t xml:space="preserve"> </w:t>
+      </w:r>
+      <w:r>
+        <w:rPr>
+          <w:rFonts w:ascii="Angsana New" w:hAnsi="Angsana New" w:cs="Angsana New" w:hint="cs"/>
+          <w:color w:val="000000" w:themeColor="text1"/>
+          <w:sz w:val="36"/>
+          <w:szCs w:val="36"/>
+          <w:rtl/>
           <w:cs/>
         </w:rPr>
         <w:t xml:space="preserve">57 </w:t>
@@ -1397,7 +1515,7 @@
         <w:pStyle w:val="p1"/>
         <w:ind w:firstLine="720"/>
         <w:rPr>
-          <w:rFonts w:ascii="Angsana New" w:hAnsi="Angsana New" w:cs="Angsana New" w:hint="cs"/>
+          <w:rFonts w:ascii="Angsana New" w:hAnsi="Angsana New" w:cs="Angsana New"/>
           <w:color w:val="000000" w:themeColor="text1"/>
           <w:sz w:val="36"/>
           <w:szCs w:val="36"/>
@@ -1421,7 +1539,7 @@
         <w:pStyle w:val="p1"/>
         <w:ind w:firstLine="720"/>
         <w:rPr>
-          <w:rFonts w:ascii="Angsana New" w:hAnsi="Angsana New" w:cs="Angsana New" w:hint="cs"/>
+          <w:rFonts w:ascii="Angsana New" w:hAnsi="Angsana New" w:cs="Angsana New"/>
           <w:color w:val="000000" w:themeColor="text1"/>
           <w:sz w:val="36"/>
           <w:szCs w:val="36"/>
@@ -1433,7 +1551,7 @@
       <w:pPr>
         <w:pStyle w:val="p1"/>
         <w:rPr>
-          <w:rFonts w:ascii="Angsana New" w:hAnsi="Angsana New" w:cs="Angsana New" w:hint="cs"/>
+          <w:rFonts w:ascii="Angsana New" w:hAnsi="Angsana New" w:cs="Angsana New"/>
           <w:color w:val="000000" w:themeColor="text1"/>
           <w:sz w:val="44"/>
           <w:szCs w:val="44"/>
@@ -1461,6 +1579,7 @@
         </w:rPr>
         <w:t xml:space="preserve"> </w:t>
       </w:r>
+      <w:proofErr w:type="spellStart"/>
       <w:r>
         <w:rPr>
           <w:rFonts w:ascii="Angsana New" w:hAnsi="Angsana New" w:cs="Angsana New"/>
@@ -1471,6 +1590,7 @@
         </w:rPr>
         <w:t>EastAsia</w:t>
       </w:r>
+      <w:proofErr w:type="spellEnd"/>
       <w:r>
         <w:rPr>
           <w:rFonts w:ascii="Angsana New" w:hAnsi="Angsana New" w:cs="Angsana New"/>
@@ -1486,7 +1606,7 @@
       <w:pPr>
         <w:pStyle w:val="p1"/>
         <w:rPr>
-          <w:rFonts w:ascii="Angsana New" w:hAnsi="Angsana New" w:cs="Angsana New" w:hint="cs"/>
+          <w:rFonts w:ascii="Angsana New" w:hAnsi="Angsana New" w:cs="Angsana New"/>
           <w:color w:val="000000" w:themeColor="text1"/>
           <w:sz w:val="36"/>
           <w:szCs w:val="36"/>
@@ -1590,29 +1710,7 @@
           <w:cs/>
           <w:lang w:bidi="th-TH"/>
         </w:rPr>
-        <w:t xml:space="preserve">เทศไทยและประเทศจีนมีสถานที่ตั้งที่ไม่ไกลกันนัก นั่งเครื่องบินไม่ถึง 5 ชั่วโมงก็ถึงแล้ว และราคาทัวร์ไทยที่ประเทศจีน มีราคาไม่สูงและค่าเงินไม่ต่างกันมาก สินค้าบางอย่างในไทยถูกกว่าในจีน </w:t>
-      </w:r>
-      <w:r>
-        <w:rPr>
-          <w:rFonts w:ascii="Angsana New" w:hAnsi="Angsana New" w:cs="Angsana New" w:hint="cs"/>
-          <w:color w:val="000000" w:themeColor="text1"/>
-          <w:sz w:val="36"/>
-          <w:szCs w:val="36"/>
-          <w:cs/>
-          <w:lang w:bidi="th-TH"/>
-        </w:rPr>
-        <w:t xml:space="preserve">สาเหตุอีกประการหนึ่ง </w:t>
-      </w:r>
-      <w:r>
-        <w:rPr>
-          <w:rFonts w:ascii="Angsana New" w:hAnsi="Angsana New" w:cs="Angsana New" w:hint="cs"/>
-          <w:color w:val="000000" w:themeColor="text1"/>
-          <w:sz w:val="36"/>
-          <w:szCs w:val="36"/>
-          <w:cs/>
-          <w:lang w:bidi="th-TH"/>
-        </w:rPr>
-        <w:t>เนื่องจากประเทศ</w:t>
+        <w:t>เทศไทยและประเทศจีนมีสถานที่ตั้งที่ไม่ไกลกันนัก นั่งเครื่องบินไม่ถึง 5 ชั่วโมงก็ถึงแล้ว และราคาทัวร์ไทยที่ประเทศจีน มีราคาไม่สูงและค่าเงินไม่ต่างกันมาก สินค้าบางอย่างในไทยถูกกว่าในจีน สาเหตุอีกประการหนึ่ง เนื่องจากประเทศ</w:t>
       </w:r>
       <w:r>
         <w:rPr>
@@ -1807,7 +1905,7 @@
         <w:pStyle w:val="p1"/>
         <w:ind w:firstLine="720"/>
         <w:rPr>
-          <w:rFonts w:ascii="Angsana New" w:hAnsi="Angsana New" w:cs="Angsana New" w:hint="cs"/>
+          <w:rFonts w:ascii="Angsana New" w:hAnsi="Angsana New" w:cs="Angsana New"/>
           <w:color w:val="000000" w:themeColor="text1"/>
           <w:sz w:val="36"/>
           <w:szCs w:val="36"/>
@@ -2114,7 +2212,7 @@
         <w:pStyle w:val="p1"/>
         <w:ind w:firstLine="720"/>
         <w:rPr>
-          <w:rFonts w:ascii="Angsana New" w:eastAsia="Tahoma" w:hAnsi="Angsana New" w:cs="Angsana New" w:hint="cs"/>
+          <w:rFonts w:ascii="Angsana New" w:eastAsia="Tahoma" w:hAnsi="Angsana New" w:cs="Angsana New"/>
           <w:color w:val="000000" w:themeColor="text1"/>
           <w:sz w:val="36"/>
           <w:szCs w:val="36"/>
@@ -2181,6 +2279,7 @@
           <w:color w:val="000000" w:themeColor="text1"/>
           <w:sz w:val="36"/>
           <w:szCs w:val="36"/>
+          <w:rtl/>
           <w:cs/>
         </w:rPr>
         <w:t xml:space="preserve">57 </w:t>
@@ -2231,15 +2330,39 @@
     </w:p>
     <w:p>
       <w:pPr>
-        <w:rPr>
-          <w:rFonts w:ascii="Angsana New" w:hAnsi="Angsana New" w:cs="Angsana New"/>
-          <w:color w:val="000000" w:themeColor="text1"/>
-          <w:sz w:val="36"/>
-          <w:szCs w:val="36"/>
+        <w:pStyle w:val="p1"/>
+        <w:rPr>
+          <w:rFonts w:ascii="Angsana New" w:eastAsia="Tahoma" w:hAnsi="Angsana New" w:cs="Angsana New"/>
+          <w:color w:val="000000" w:themeColor="text1"/>
+          <w:sz w:val="36"/>
+          <w:szCs w:val="36"/>
+          <w:lang w:bidi="th-TH"/>
+        </w:rPr>
+      </w:pPr>
+    </w:p>
+    <w:p>
+      <w:pPr>
+        <w:pStyle w:val="p1"/>
+        <w:rPr>
+          <w:rFonts w:ascii="Angsana New" w:eastAsia="Tahoma" w:hAnsi="Angsana New" w:cs="Angsana New"/>
+          <w:color w:val="000000" w:themeColor="text1"/>
+          <w:sz w:val="36"/>
+          <w:szCs w:val="36"/>
+          <w:lang w:bidi="th-TH"/>
         </w:rPr>
       </w:pPr>
       <w:bookmarkStart w:id="0" w:name="_GoBack"/>
       <w:bookmarkEnd w:id="0"/>
+    </w:p>
+    <w:p>
+      <w:pPr>
+        <w:rPr>
+          <w:rFonts w:ascii="Angsana New" w:hAnsi="Angsana New" w:cs="Angsana New"/>
+          <w:color w:val="000000" w:themeColor="text1"/>
+          <w:sz w:val="36"/>
+          <w:szCs w:val="36"/>
+        </w:rPr>
+      </w:pPr>
     </w:p>
     <w:sectPr>
       <w:pgSz w:w="11900" w:h="16840"/>
@@ -2655,6 +2778,7 @@
   <w:style w:type="character" w:default="1" w:styleId="DefaultParagraphFont">
     <w:name w:val="Default Paragraph Font"/>
     <w:uiPriority w:val="1"/>
+    <w:semiHidden/>
     <w:unhideWhenUsed/>
   </w:style>
   <w:style w:type="table" w:default="1" w:styleId="TableNormal">

</xml_diff>